<commit_message>
M5 Predictive modeling project
</commit_message>
<xml_diff>
--- a/M5 Pridictive Modeling/M5 W4 Project/M5 Predictive Modeling W4 Project - Shreyansh.docx
+++ b/M5 Pridictive Modeling/M5 W4 Project/M5 Predictive Modeling W4 Project - Shreyansh.docx
@@ -431,7 +431,49 @@
                 <w:sz w:val="21"/>
                 <w:szCs w:val="21"/>
               </w:rPr>
-              <w:t> Colour of the cubic zirconia.With D being the best and J the worst.</w:t>
+              <w:t> </w:t>
+            </w:r>
+            <w:proofErr w:type="spellStart"/>
+            <w:r>
+              <w:rPr>
+                <w:rFonts w:ascii="Arial" w:eastAsia="Times New Roman" w:hAnsi="Arial" w:cs="Arial"/>
+                <w:color w:val="000000"/>
+                <w:sz w:val="21"/>
+                <w:szCs w:val="21"/>
+              </w:rPr>
+              <w:t>Colour</w:t>
+            </w:r>
+            <w:proofErr w:type="spellEnd"/>
+            <w:r>
+              <w:rPr>
+                <w:rFonts w:ascii="Arial" w:eastAsia="Times New Roman" w:hAnsi="Arial" w:cs="Arial"/>
+                <w:color w:val="000000"/>
+                <w:sz w:val="21"/>
+                <w:szCs w:val="21"/>
+              </w:rPr>
+              <w:t xml:space="preserve"> of the cubic </w:t>
+            </w:r>
+            <w:proofErr w:type="spellStart"/>
+            <w:proofErr w:type="gramStart"/>
+            <w:r>
+              <w:rPr>
+                <w:rFonts w:ascii="Arial" w:eastAsia="Times New Roman" w:hAnsi="Arial" w:cs="Arial"/>
+                <w:color w:val="000000"/>
+                <w:sz w:val="21"/>
+                <w:szCs w:val="21"/>
+              </w:rPr>
+              <w:t>zirconia.With</w:t>
+            </w:r>
+            <w:proofErr w:type="spellEnd"/>
+            <w:proofErr w:type="gramEnd"/>
+            <w:r>
+              <w:rPr>
+                <w:rFonts w:ascii="Arial" w:eastAsia="Times New Roman" w:hAnsi="Arial" w:cs="Arial"/>
+                <w:color w:val="000000"/>
+                <w:sz w:val="21"/>
+                <w:szCs w:val="21"/>
+              </w:rPr>
+              <w:t xml:space="preserve"> D being the best and J the worst.</w:t>
             </w:r>
           </w:p>
         </w:tc>
@@ -1053,14 +1095,27 @@
           <w:szCs w:val="24"/>
         </w:rPr>
       </w:pPr>
-      <w:r>
-        <w:rPr>
-          <w:rFonts w:ascii="Arial" w:eastAsia="Times New Roman" w:hAnsi="Arial" w:cs="Arial"/>
-          <w:color w:val="000000"/>
-          <w:sz w:val="24"/>
-          <w:szCs w:val="24"/>
-        </w:rPr>
-        <w:t>Lets first load data,</w:t>
+      <w:proofErr w:type="spellStart"/>
+      <w:proofErr w:type="gramStart"/>
+      <w:r>
+        <w:rPr>
+          <w:rFonts w:ascii="Arial" w:eastAsia="Times New Roman" w:hAnsi="Arial" w:cs="Arial"/>
+          <w:color w:val="000000"/>
+          <w:sz w:val="24"/>
+          <w:szCs w:val="24"/>
+        </w:rPr>
+        <w:t>Lets</w:t>
+      </w:r>
+      <w:proofErr w:type="spellEnd"/>
+      <w:proofErr w:type="gramEnd"/>
+      <w:r>
+        <w:rPr>
+          <w:rFonts w:ascii="Arial" w:eastAsia="Times New Roman" w:hAnsi="Arial" w:cs="Arial"/>
+          <w:color w:val="000000"/>
+          <w:sz w:val="24"/>
+          <w:szCs w:val="24"/>
+        </w:rPr>
+        <w:t xml:space="preserve"> first load data,</w:t>
       </w:r>
     </w:p>
     <w:p>
@@ -1531,7 +1586,27 @@
           <w:sz w:val="24"/>
           <w:szCs w:val="24"/>
         </w:rPr>
-        <w:t xml:space="preserve"> is as below, all attribute seem almost normal distribution</w:t>
+        <w:t xml:space="preserve"> is as below, all attribute </w:t>
+      </w:r>
+      <w:proofErr w:type="gramStart"/>
+      <w:r>
+        <w:rPr>
+          <w:rFonts w:ascii="Arial" w:eastAsia="Times New Roman" w:hAnsi="Arial" w:cs="Arial"/>
+          <w:color w:val="000000"/>
+          <w:sz w:val="24"/>
+          <w:szCs w:val="24"/>
+        </w:rPr>
+        <w:t>seem</w:t>
+      </w:r>
+      <w:proofErr w:type="gramEnd"/>
+      <w:r>
+        <w:rPr>
+          <w:rFonts w:ascii="Arial" w:eastAsia="Times New Roman" w:hAnsi="Arial" w:cs="Arial"/>
+          <w:color w:val="000000"/>
+          <w:sz w:val="24"/>
+          <w:szCs w:val="24"/>
+        </w:rPr>
+        <w:t xml:space="preserve"> almost normal distribution</w:t>
       </w:r>
     </w:p>
     <w:p>
@@ -1900,6 +1975,8 @@
           <w:szCs w:val="24"/>
         </w:rPr>
       </w:pPr>
+      <w:proofErr w:type="spellStart"/>
+      <w:proofErr w:type="gramStart"/>
       <w:r>
         <w:rPr>
           <w:rFonts w:ascii="Arial" w:eastAsia="Times New Roman" w:hAnsi="Arial" w:cs="Arial"/>
@@ -1908,7 +1985,18 @@
           <w:szCs w:val="24"/>
         </w:rPr>
         <w:lastRenderedPageBreak/>
-        <w:t>Lets explore data correlation,</w:t>
+        <w:t>Lets</w:t>
+      </w:r>
+      <w:proofErr w:type="spellEnd"/>
+      <w:proofErr w:type="gramEnd"/>
+      <w:r>
+        <w:rPr>
+          <w:rFonts w:ascii="Arial" w:eastAsia="Times New Roman" w:hAnsi="Arial" w:cs="Arial"/>
+          <w:color w:val="000000"/>
+          <w:sz w:val="24"/>
+          <w:szCs w:val="24"/>
+        </w:rPr>
+        <w:t xml:space="preserve"> explore data correlation,</w:t>
       </w:r>
     </w:p>
     <w:p>
@@ -2034,14 +2122,27 @@
           <w:szCs w:val="24"/>
         </w:rPr>
       </w:pPr>
-      <w:r>
-        <w:rPr>
-          <w:rFonts w:ascii="Arial" w:eastAsia="Times New Roman" w:hAnsi="Arial" w:cs="Arial"/>
-          <w:color w:val="000000"/>
-          <w:sz w:val="24"/>
-          <w:szCs w:val="24"/>
-        </w:rPr>
-        <w:t>Lets see data histogram</w:t>
+      <w:proofErr w:type="spellStart"/>
+      <w:proofErr w:type="gramStart"/>
+      <w:r>
+        <w:rPr>
+          <w:rFonts w:ascii="Arial" w:eastAsia="Times New Roman" w:hAnsi="Arial" w:cs="Arial"/>
+          <w:color w:val="000000"/>
+          <w:sz w:val="24"/>
+          <w:szCs w:val="24"/>
+        </w:rPr>
+        <w:t>Lets</w:t>
+      </w:r>
+      <w:proofErr w:type="spellEnd"/>
+      <w:proofErr w:type="gramEnd"/>
+      <w:r>
+        <w:rPr>
+          <w:rFonts w:ascii="Arial" w:eastAsia="Times New Roman" w:hAnsi="Arial" w:cs="Arial"/>
+          <w:color w:val="000000"/>
+          <w:sz w:val="24"/>
+          <w:szCs w:val="24"/>
+        </w:rPr>
+        <w:t xml:space="preserve"> see data histogram</w:t>
       </w:r>
     </w:p>
     <w:p>
@@ -2067,7 +2168,27 @@
           <w:sz w:val="24"/>
           <w:szCs w:val="24"/>
         </w:rPr>
-        <w:t>‘carat’ , ‘price’, ‘y’ and ‘z’ seem highly left skew</w:t>
+        <w:t>‘carat</w:t>
+      </w:r>
+      <w:proofErr w:type="gramStart"/>
+      <w:r>
+        <w:rPr>
+          <w:rFonts w:ascii="Arial" w:eastAsia="Times New Roman" w:hAnsi="Arial" w:cs="Arial"/>
+          <w:color w:val="000000"/>
+          <w:sz w:val="24"/>
+          <w:szCs w:val="24"/>
+        </w:rPr>
+        <w:t>’ ,</w:t>
+      </w:r>
+      <w:proofErr w:type="gramEnd"/>
+      <w:r>
+        <w:rPr>
+          <w:rFonts w:ascii="Arial" w:eastAsia="Times New Roman" w:hAnsi="Arial" w:cs="Arial"/>
+          <w:color w:val="000000"/>
+          <w:sz w:val="24"/>
+          <w:szCs w:val="24"/>
+        </w:rPr>
+        <w:t xml:space="preserve"> ‘price’, ‘y’ and ‘z’ seem highly left skew</w:t>
       </w:r>
     </w:p>
     <w:p>
@@ -2093,7 +2214,27 @@
           <w:sz w:val="24"/>
           <w:szCs w:val="24"/>
         </w:rPr>
-        <w:t>‘depth’, ‘table’, ‘x’ seem follow distribution</w:t>
+        <w:t xml:space="preserve">‘depth’, ‘table’, ‘x’ </w:t>
+      </w:r>
+      <w:proofErr w:type="gramStart"/>
+      <w:r>
+        <w:rPr>
+          <w:rFonts w:ascii="Arial" w:eastAsia="Times New Roman" w:hAnsi="Arial" w:cs="Arial"/>
+          <w:color w:val="000000"/>
+          <w:sz w:val="24"/>
+          <w:szCs w:val="24"/>
+        </w:rPr>
+        <w:t>seem</w:t>
+      </w:r>
+      <w:proofErr w:type="gramEnd"/>
+      <w:r>
+        <w:rPr>
+          <w:rFonts w:ascii="Arial" w:eastAsia="Times New Roman" w:hAnsi="Arial" w:cs="Arial"/>
+          <w:color w:val="000000"/>
+          <w:sz w:val="24"/>
+          <w:szCs w:val="24"/>
+        </w:rPr>
+        <w:t xml:space="preserve"> follow distribution</w:t>
       </w:r>
     </w:p>
     <w:p>
@@ -2193,6 +2334,8 @@
           <w:szCs w:val="24"/>
         </w:rPr>
       </w:pPr>
+      <w:proofErr w:type="spellStart"/>
+      <w:proofErr w:type="gramStart"/>
       <w:r>
         <w:rPr>
           <w:rFonts w:ascii="Arial" w:eastAsia="Times New Roman" w:hAnsi="Arial" w:cs="Arial"/>
@@ -2201,8 +2344,30 @@
           <w:szCs w:val="24"/>
         </w:rPr>
         <w:lastRenderedPageBreak/>
-        <w:t>Lets see pairplot</w:t>
-      </w:r>
+        <w:t>Lets</w:t>
+      </w:r>
+      <w:proofErr w:type="spellEnd"/>
+      <w:proofErr w:type="gramEnd"/>
+      <w:r>
+        <w:rPr>
+          <w:rFonts w:ascii="Arial" w:eastAsia="Times New Roman" w:hAnsi="Arial" w:cs="Arial"/>
+          <w:color w:val="000000"/>
+          <w:sz w:val="24"/>
+          <w:szCs w:val="24"/>
+        </w:rPr>
+        <w:t xml:space="preserve"> see </w:t>
+      </w:r>
+      <w:proofErr w:type="spellStart"/>
+      <w:r>
+        <w:rPr>
+          <w:rFonts w:ascii="Arial" w:eastAsia="Times New Roman" w:hAnsi="Arial" w:cs="Arial"/>
+          <w:color w:val="000000"/>
+          <w:sz w:val="24"/>
+          <w:szCs w:val="24"/>
+        </w:rPr>
+        <w:t>pairplot</w:t>
+      </w:r>
+      <w:proofErr w:type="spellEnd"/>
     </w:p>
     <w:p>
       <w:pPr>
@@ -3021,14 +3186,47 @@
           <w:szCs w:val="24"/>
         </w:rPr>
       </w:pPr>
-      <w:r>
-        <w:rPr>
-          <w:rFonts w:ascii="Arial" w:eastAsia="Times New Roman" w:hAnsi="Arial" w:cs="Arial"/>
-          <w:color w:val="000000"/>
-          <w:sz w:val="24"/>
-          <w:szCs w:val="24"/>
-        </w:rPr>
-        <w:t>Lets see how attribute ‘price’ distributed among attribute ‘cut’. It seem ‘Ideal’ cut collect most of ‘price’ share</w:t>
+      <w:proofErr w:type="spellStart"/>
+      <w:proofErr w:type="gramStart"/>
+      <w:r>
+        <w:rPr>
+          <w:rFonts w:ascii="Arial" w:eastAsia="Times New Roman" w:hAnsi="Arial" w:cs="Arial"/>
+          <w:color w:val="000000"/>
+          <w:sz w:val="24"/>
+          <w:szCs w:val="24"/>
+        </w:rPr>
+        <w:t>Lets</w:t>
+      </w:r>
+      <w:proofErr w:type="spellEnd"/>
+      <w:proofErr w:type="gramEnd"/>
+      <w:r>
+        <w:rPr>
+          <w:rFonts w:ascii="Arial" w:eastAsia="Times New Roman" w:hAnsi="Arial" w:cs="Arial"/>
+          <w:color w:val="000000"/>
+          <w:sz w:val="24"/>
+          <w:szCs w:val="24"/>
+        </w:rPr>
+        <w:t xml:space="preserve"> see how attribute ‘price’ distributed among attribute ‘cut’. It </w:t>
+      </w:r>
+      <w:proofErr w:type="gramStart"/>
+      <w:r>
+        <w:rPr>
+          <w:rFonts w:ascii="Arial" w:eastAsia="Times New Roman" w:hAnsi="Arial" w:cs="Arial"/>
+          <w:color w:val="000000"/>
+          <w:sz w:val="24"/>
+          <w:szCs w:val="24"/>
+        </w:rPr>
+        <w:t>seem</w:t>
+      </w:r>
+      <w:proofErr w:type="gramEnd"/>
+      <w:r>
+        <w:rPr>
+          <w:rFonts w:ascii="Arial" w:eastAsia="Times New Roman" w:hAnsi="Arial" w:cs="Arial"/>
+          <w:color w:val="000000"/>
+          <w:sz w:val="24"/>
+          <w:szCs w:val="24"/>
+        </w:rPr>
+        <w:t xml:space="preserve"> ‘Ideal’ cut collect most of ‘price’ share</w:t>
       </w:r>
     </w:p>
     <w:p>
@@ -3123,14 +3321,47 @@
           <w:szCs w:val="24"/>
         </w:rPr>
       </w:pPr>
-      <w:r>
-        <w:rPr>
-          <w:rFonts w:ascii="Arial" w:eastAsia="Times New Roman" w:hAnsi="Arial" w:cs="Arial"/>
-          <w:color w:val="000000"/>
-          <w:sz w:val="24"/>
-          <w:szCs w:val="24"/>
-        </w:rPr>
-        <w:t>Lets see how attribute ‘price’ distributed among attribute ‘color’. It seem ‘G’ color collect most of ‘price’ share</w:t>
+      <w:proofErr w:type="spellStart"/>
+      <w:proofErr w:type="gramStart"/>
+      <w:r>
+        <w:rPr>
+          <w:rFonts w:ascii="Arial" w:eastAsia="Times New Roman" w:hAnsi="Arial" w:cs="Arial"/>
+          <w:color w:val="000000"/>
+          <w:sz w:val="24"/>
+          <w:szCs w:val="24"/>
+        </w:rPr>
+        <w:t>Lets</w:t>
+      </w:r>
+      <w:proofErr w:type="spellEnd"/>
+      <w:proofErr w:type="gramEnd"/>
+      <w:r>
+        <w:rPr>
+          <w:rFonts w:ascii="Arial" w:eastAsia="Times New Roman" w:hAnsi="Arial" w:cs="Arial"/>
+          <w:color w:val="000000"/>
+          <w:sz w:val="24"/>
+          <w:szCs w:val="24"/>
+        </w:rPr>
+        <w:t xml:space="preserve"> see how attribute ‘price’ distributed among attribute ‘color’. It </w:t>
+      </w:r>
+      <w:proofErr w:type="gramStart"/>
+      <w:r>
+        <w:rPr>
+          <w:rFonts w:ascii="Arial" w:eastAsia="Times New Roman" w:hAnsi="Arial" w:cs="Arial"/>
+          <w:color w:val="000000"/>
+          <w:sz w:val="24"/>
+          <w:szCs w:val="24"/>
+        </w:rPr>
+        <w:t>seem</w:t>
+      </w:r>
+      <w:proofErr w:type="gramEnd"/>
+      <w:r>
+        <w:rPr>
+          <w:rFonts w:ascii="Arial" w:eastAsia="Times New Roman" w:hAnsi="Arial" w:cs="Arial"/>
+          <w:color w:val="000000"/>
+          <w:sz w:val="24"/>
+          <w:szCs w:val="24"/>
+        </w:rPr>
+        <w:t xml:space="preserve"> ‘G’ color collect most of ‘price’ share</w:t>
       </w:r>
     </w:p>
     <w:p>
@@ -3267,6 +3498,8 @@
           <w:szCs w:val="24"/>
         </w:rPr>
       </w:pPr>
+      <w:proofErr w:type="spellStart"/>
+      <w:proofErr w:type="gramStart"/>
       <w:r>
         <w:rPr>
           <w:rFonts w:ascii="Arial" w:eastAsia="Times New Roman" w:hAnsi="Arial" w:cs="Arial"/>
@@ -3275,7 +3508,38 @@
           <w:szCs w:val="24"/>
         </w:rPr>
         <w:lastRenderedPageBreak/>
-        <w:t>Lets see how attribute ‘price’ distributed among attribute ‘clarity’. It seem ‘S1’ clarity collect most of ‘price’ share</w:t>
+        <w:t>Lets</w:t>
+      </w:r>
+      <w:proofErr w:type="spellEnd"/>
+      <w:proofErr w:type="gramEnd"/>
+      <w:r>
+        <w:rPr>
+          <w:rFonts w:ascii="Arial" w:eastAsia="Times New Roman" w:hAnsi="Arial" w:cs="Arial"/>
+          <w:color w:val="000000"/>
+          <w:sz w:val="24"/>
+          <w:szCs w:val="24"/>
+        </w:rPr>
+        <w:t xml:space="preserve"> see how attribute ‘price’ distributed among attribute ‘clarity’. It </w:t>
+      </w:r>
+      <w:proofErr w:type="gramStart"/>
+      <w:r>
+        <w:rPr>
+          <w:rFonts w:ascii="Arial" w:eastAsia="Times New Roman" w:hAnsi="Arial" w:cs="Arial"/>
+          <w:color w:val="000000"/>
+          <w:sz w:val="24"/>
+          <w:szCs w:val="24"/>
+        </w:rPr>
+        <w:t>seem</w:t>
+      </w:r>
+      <w:proofErr w:type="gramEnd"/>
+      <w:r>
+        <w:rPr>
+          <w:rFonts w:ascii="Arial" w:eastAsia="Times New Roman" w:hAnsi="Arial" w:cs="Arial"/>
+          <w:color w:val="000000"/>
+          <w:sz w:val="24"/>
+          <w:szCs w:val="24"/>
+        </w:rPr>
+        <w:t xml:space="preserve"> ‘S1’ clarity collect most of ‘price’ share</w:t>
       </w:r>
     </w:p>
     <w:p>
@@ -3370,14 +3634,27 @@
           <w:szCs w:val="24"/>
         </w:rPr>
       </w:pPr>
-      <w:r>
-        <w:rPr>
-          <w:rFonts w:ascii="Arial" w:eastAsia="Times New Roman" w:hAnsi="Arial" w:cs="Arial"/>
-          <w:color w:val="000000"/>
-          <w:sz w:val="24"/>
-          <w:szCs w:val="24"/>
-        </w:rPr>
-        <w:t>Lets see scatter plot, attribute ‘carat’ and attribute ‘price’ follow linear relationship</w:t>
+      <w:proofErr w:type="spellStart"/>
+      <w:proofErr w:type="gramStart"/>
+      <w:r>
+        <w:rPr>
+          <w:rFonts w:ascii="Arial" w:eastAsia="Times New Roman" w:hAnsi="Arial" w:cs="Arial"/>
+          <w:color w:val="000000"/>
+          <w:sz w:val="24"/>
+          <w:szCs w:val="24"/>
+        </w:rPr>
+        <w:t>Lets</w:t>
+      </w:r>
+      <w:proofErr w:type="spellEnd"/>
+      <w:proofErr w:type="gramEnd"/>
+      <w:r>
+        <w:rPr>
+          <w:rFonts w:ascii="Arial" w:eastAsia="Times New Roman" w:hAnsi="Arial" w:cs="Arial"/>
+          <w:color w:val="000000"/>
+          <w:sz w:val="24"/>
+          <w:szCs w:val="24"/>
+        </w:rPr>
+        <w:t xml:space="preserve"> see scatter plot, attribute ‘carat’ and attribute ‘price’ follow linear relationship</w:t>
       </w:r>
     </w:p>
     <w:p>
@@ -3552,6 +3829,8 @@
           <w:szCs w:val="24"/>
         </w:rPr>
       </w:pPr>
+      <w:proofErr w:type="spellStart"/>
+      <w:proofErr w:type="gramStart"/>
       <w:r>
         <w:rPr>
           <w:rFonts w:ascii="Arial" w:eastAsia="Times New Roman" w:hAnsi="Arial" w:cs="Arial"/>
@@ -3560,7 +3839,18 @@
           <w:szCs w:val="24"/>
         </w:rPr>
         <w:lastRenderedPageBreak/>
-        <w:t>Lets see scatter plot, attribute ‘</w:t>
+        <w:t>Lets</w:t>
+      </w:r>
+      <w:proofErr w:type="spellEnd"/>
+      <w:proofErr w:type="gramEnd"/>
+      <w:r>
+        <w:rPr>
+          <w:rFonts w:ascii="Arial" w:eastAsia="Times New Roman" w:hAnsi="Arial" w:cs="Arial"/>
+          <w:color w:val="000000"/>
+          <w:sz w:val="24"/>
+          <w:szCs w:val="24"/>
+        </w:rPr>
+        <w:t xml:space="preserve"> see scatter plot, attribute ‘</w:t>
       </w:r>
       <w:r>
         <w:rPr>
@@ -4092,6 +4382,8 @@
           <w:szCs w:val="24"/>
         </w:rPr>
       </w:pPr>
+      <w:proofErr w:type="spellStart"/>
+      <w:proofErr w:type="gramStart"/>
       <w:r>
         <w:rPr>
           <w:rFonts w:ascii="Arial" w:eastAsia="Times New Roman" w:hAnsi="Arial" w:cs="Arial"/>
@@ -4100,7 +4392,18 @@
           <w:szCs w:val="24"/>
         </w:rPr>
         <w:lastRenderedPageBreak/>
-        <w:t>Lets see pair-plot</w:t>
+        <w:t>Lets</w:t>
+      </w:r>
+      <w:proofErr w:type="spellEnd"/>
+      <w:proofErr w:type="gramEnd"/>
+      <w:r>
+        <w:rPr>
+          <w:rFonts w:ascii="Arial" w:eastAsia="Times New Roman" w:hAnsi="Arial" w:cs="Arial"/>
+          <w:color w:val="000000"/>
+          <w:sz w:val="24"/>
+          <w:szCs w:val="24"/>
+        </w:rPr>
+        <w:t xml:space="preserve"> see pair-plot</w:t>
       </w:r>
     </w:p>
     <w:p>
@@ -4269,6 +4572,7 @@
       <w:r>
         <w:rPr>
           <w:rFonts w:ascii="Arial" w:eastAsia="Times New Roman" w:hAnsi="Arial" w:cs="Arial"/>
+          <w:noProof/>
           <w:color w:val="000000"/>
           <w:sz w:val="24"/>
           <w:szCs w:val="24"/>
@@ -4359,7 +4663,27 @@
           <w:sz w:val="24"/>
           <w:szCs w:val="24"/>
         </w:rPr>
-        <w:t>As attribute ‘z’ (height) in all rows is ‘zero’,  it indicate invalid/garbage rows. We will drop those records</w:t>
+        <w:t>As attribute ‘z’ (height) in all rows is ‘zero</w:t>
+      </w:r>
+      <w:proofErr w:type="gramStart"/>
+      <w:r>
+        <w:rPr>
+          <w:rFonts w:ascii="Arial" w:eastAsia="Times New Roman" w:hAnsi="Arial" w:cs="Arial"/>
+          <w:color w:val="000000"/>
+          <w:sz w:val="24"/>
+          <w:szCs w:val="24"/>
+        </w:rPr>
+        <w:t>’,  it</w:t>
+      </w:r>
+      <w:proofErr w:type="gramEnd"/>
+      <w:r>
+        <w:rPr>
+          <w:rFonts w:ascii="Arial" w:eastAsia="Times New Roman" w:hAnsi="Arial" w:cs="Arial"/>
+          <w:color w:val="000000"/>
+          <w:sz w:val="24"/>
+          <w:szCs w:val="24"/>
+        </w:rPr>
+        <w:t xml:space="preserve"> indicate invalid/garbage rows. We will drop those records</w:t>
       </w:r>
     </w:p>
     <w:p>
@@ -4378,6 +4702,7 @@
       <w:r>
         <w:rPr>
           <w:rFonts w:ascii="Arial" w:eastAsia="Times New Roman" w:hAnsi="Arial" w:cs="Arial"/>
+          <w:noProof/>
           <w:color w:val="000000"/>
           <w:sz w:val="24"/>
           <w:szCs w:val="24"/>
@@ -4435,6 +4760,58 @@
           <w:szCs w:val="24"/>
         </w:rPr>
       </w:pPr>
+      <w:r>
+        <w:rPr>
+          <w:rFonts w:ascii="Arial" w:eastAsia="Times New Roman" w:hAnsi="Arial" w:cs="Arial"/>
+          <w:color w:val="000000"/>
+          <w:sz w:val="24"/>
+          <w:szCs w:val="24"/>
+        </w:rPr>
+        <w:t>Scaling is required on this case</w:t>
+      </w:r>
+      <w:r>
+        <w:rPr>
+          <w:rFonts w:ascii="Arial" w:eastAsia="Times New Roman" w:hAnsi="Arial" w:cs="Arial"/>
+          <w:color w:val="000000"/>
+          <w:sz w:val="24"/>
+          <w:szCs w:val="24"/>
+        </w:rPr>
+        <w:drawing>
+          <wp:inline distT="0" distB="0" distL="0" distR="0" wp14:anchorId="364781F5" wp14:editId="3EF0C031">
+            <wp:extent cx="5943600" cy="2913380"/>
+            <wp:effectExtent l="0" t="0" r="0" b="1270"/>
+            <wp:docPr id="22" name="Picture 22"/>
+            <wp:cNvGraphicFramePr>
+              <a:graphicFrameLocks xmlns:a="http://schemas.openxmlformats.org/drawingml/2006/main" noChangeAspect="1"/>
+            </wp:cNvGraphicFramePr>
+            <a:graphic xmlns:a="http://schemas.openxmlformats.org/drawingml/2006/main">
+              <a:graphicData uri="http://schemas.openxmlformats.org/drawingml/2006/picture">
+                <pic:pic xmlns:pic="http://schemas.openxmlformats.org/drawingml/2006/picture">
+                  <pic:nvPicPr>
+                    <pic:cNvPr id="1" name=""/>
+                    <pic:cNvPicPr/>
+                  </pic:nvPicPr>
+                  <pic:blipFill>
+                    <a:blip r:embed="rId27"/>
+                    <a:stretch>
+                      <a:fillRect/>
+                    </a:stretch>
+                  </pic:blipFill>
+                  <pic:spPr>
+                    <a:xfrm>
+                      <a:off x="0" y="0"/>
+                      <a:ext cx="5943600" cy="2913380"/>
+                    </a:xfrm>
+                    <a:prstGeom prst="rect">
+                      <a:avLst/>
+                    </a:prstGeom>
+                  </pic:spPr>
+                </pic:pic>
+              </a:graphicData>
+            </a:graphic>
+          </wp:inline>
+        </w:drawing>
+      </w:r>
     </w:p>
     <w:p>
       <w:pPr>
@@ -4466,540 +4843,8 @@
     </w:p>
     <w:p>
       <w:pPr>
-        <w:pStyle w:val="ListParagraph"/>
-        <w:shd w:val="clear" w:color="auto" w:fill="FFFFFF"/>
-        <w:spacing w:before="180" w:after="180" w:line="240" w:lineRule="auto"/>
-        <w:ind w:left="465"/>
-        <w:rPr>
-          <w:rFonts w:ascii="Arial" w:eastAsia="Times New Roman" w:hAnsi="Arial" w:cs="Arial"/>
-          <w:color w:val="000000"/>
-          <w:sz w:val="24"/>
-          <w:szCs w:val="24"/>
-        </w:rPr>
-      </w:pPr>
-    </w:p>
-    <w:p>
-      <w:pPr>
-        <w:shd w:val="clear" w:color="auto" w:fill="FFFFFF"/>
-        <w:spacing w:before="180" w:after="180" w:line="240" w:lineRule="auto"/>
-        <w:rPr>
-          <w:rFonts w:ascii="Arial" w:eastAsia="Times New Roman" w:hAnsi="Arial" w:cs="Arial"/>
-          <w:color w:val="000000"/>
-          <w:sz w:val="24"/>
-          <w:szCs w:val="24"/>
-        </w:rPr>
-      </w:pPr>
-    </w:p>
-    <w:p>
-      <w:pPr>
-        <w:pStyle w:val="ListParagraph"/>
-        <w:shd w:val="clear" w:color="auto" w:fill="FFFFFF"/>
-        <w:spacing w:before="180" w:after="180" w:line="240" w:lineRule="auto"/>
-        <w:ind w:left="465"/>
-        <w:rPr>
-          <w:rFonts w:ascii="Arial" w:eastAsia="Times New Roman" w:hAnsi="Arial" w:cs="Arial"/>
-          <w:color w:val="000000"/>
-          <w:sz w:val="24"/>
-          <w:szCs w:val="24"/>
-        </w:rPr>
-      </w:pPr>
-    </w:p>
-    <w:p>
-      <w:pPr>
-        <w:pStyle w:val="ListParagraph"/>
-        <w:shd w:val="clear" w:color="auto" w:fill="FFFFFF"/>
-        <w:spacing w:before="180" w:after="180" w:line="240" w:lineRule="auto"/>
-        <w:ind w:left="465"/>
-        <w:rPr>
-          <w:rFonts w:ascii="Arial" w:eastAsia="Times New Roman" w:hAnsi="Arial" w:cs="Arial"/>
-          <w:color w:val="000000"/>
-          <w:sz w:val="24"/>
-          <w:szCs w:val="24"/>
-        </w:rPr>
-      </w:pPr>
-    </w:p>
-    <w:p>
-      <w:pPr>
-        <w:pStyle w:val="ListParagraph"/>
-        <w:shd w:val="clear" w:color="auto" w:fill="FFFFFF"/>
-        <w:spacing w:before="180" w:after="180" w:line="240" w:lineRule="auto"/>
-        <w:ind w:left="465"/>
-        <w:rPr>
-          <w:rFonts w:ascii="Arial" w:eastAsia="Times New Roman" w:hAnsi="Arial" w:cs="Arial"/>
-          <w:color w:val="000000"/>
-          <w:sz w:val="24"/>
-          <w:szCs w:val="24"/>
-        </w:rPr>
-      </w:pPr>
-    </w:p>
-    <w:p>
-      <w:pPr>
-        <w:pStyle w:val="ListParagraph"/>
-        <w:shd w:val="clear" w:color="auto" w:fill="FFFFFF"/>
-        <w:spacing w:before="180" w:after="180" w:line="240" w:lineRule="auto"/>
-        <w:ind w:left="465"/>
-        <w:rPr>
-          <w:rFonts w:ascii="Arial" w:eastAsia="Times New Roman" w:hAnsi="Arial" w:cs="Arial"/>
-          <w:color w:val="000000"/>
-          <w:sz w:val="24"/>
-          <w:szCs w:val="24"/>
-        </w:rPr>
-      </w:pPr>
-    </w:p>
-    <w:p>
-      <w:pPr>
-        <w:pStyle w:val="ListParagraph"/>
-        <w:shd w:val="clear" w:color="auto" w:fill="FFFFFF"/>
-        <w:spacing w:before="180" w:after="180" w:line="240" w:lineRule="auto"/>
-        <w:ind w:left="465"/>
-        <w:rPr>
-          <w:rFonts w:ascii="Arial" w:eastAsia="Times New Roman" w:hAnsi="Arial" w:cs="Arial"/>
-          <w:color w:val="000000"/>
-          <w:sz w:val="24"/>
-          <w:szCs w:val="24"/>
-        </w:rPr>
-      </w:pPr>
-    </w:p>
-    <w:p>
-      <w:pPr>
-        <w:pStyle w:val="ListParagraph"/>
-        <w:shd w:val="clear" w:color="auto" w:fill="FFFFFF"/>
-        <w:spacing w:before="180" w:after="180" w:line="240" w:lineRule="auto"/>
-        <w:ind w:left="465"/>
-        <w:rPr>
-          <w:rFonts w:ascii="Arial" w:eastAsia="Times New Roman" w:hAnsi="Arial" w:cs="Arial"/>
-          <w:color w:val="000000"/>
-          <w:sz w:val="24"/>
-          <w:szCs w:val="24"/>
-        </w:rPr>
-      </w:pPr>
-    </w:p>
-    <w:p>
-      <w:pPr>
-        <w:pStyle w:val="ListParagraph"/>
-        <w:shd w:val="clear" w:color="auto" w:fill="FFFFFF"/>
-        <w:spacing w:before="180" w:after="180" w:line="240" w:lineRule="auto"/>
-        <w:ind w:left="465"/>
-        <w:rPr>
-          <w:rFonts w:ascii="Arial" w:eastAsia="Times New Roman" w:hAnsi="Arial" w:cs="Arial"/>
-          <w:color w:val="000000"/>
-          <w:sz w:val="24"/>
-          <w:szCs w:val="24"/>
-        </w:rPr>
-      </w:pPr>
-    </w:p>
-    <w:p>
-      <w:pPr>
-        <w:pStyle w:val="ListParagraph"/>
-        <w:shd w:val="clear" w:color="auto" w:fill="FFFFFF"/>
-        <w:spacing w:before="180" w:after="180" w:line="240" w:lineRule="auto"/>
-        <w:ind w:left="465"/>
-        <w:rPr>
-          <w:rFonts w:ascii="Arial" w:eastAsia="Times New Roman" w:hAnsi="Arial" w:cs="Arial"/>
-          <w:color w:val="000000"/>
-          <w:sz w:val="24"/>
-          <w:szCs w:val="24"/>
-        </w:rPr>
-      </w:pPr>
-    </w:p>
-    <w:p>
-      <w:pPr>
-        <w:pStyle w:val="ListParagraph"/>
-        <w:shd w:val="clear" w:color="auto" w:fill="FFFFFF"/>
-        <w:spacing w:before="180" w:after="180" w:line="240" w:lineRule="auto"/>
-        <w:ind w:left="465"/>
-        <w:rPr>
-          <w:rFonts w:ascii="Arial" w:eastAsia="Times New Roman" w:hAnsi="Arial" w:cs="Arial"/>
-          <w:color w:val="000000"/>
-          <w:sz w:val="24"/>
-          <w:szCs w:val="24"/>
-        </w:rPr>
-      </w:pPr>
-    </w:p>
-    <w:p>
-      <w:pPr>
-        <w:pStyle w:val="ListParagraph"/>
-        <w:shd w:val="clear" w:color="auto" w:fill="FFFFFF"/>
-        <w:spacing w:before="180" w:after="180" w:line="240" w:lineRule="auto"/>
-        <w:ind w:left="465"/>
-        <w:rPr>
-          <w:rFonts w:ascii="Arial" w:eastAsia="Times New Roman" w:hAnsi="Arial" w:cs="Arial"/>
-          <w:color w:val="000000"/>
-          <w:sz w:val="24"/>
-          <w:szCs w:val="24"/>
-        </w:rPr>
-      </w:pPr>
-    </w:p>
-    <w:p>
-      <w:pPr>
-        <w:pStyle w:val="ListParagraph"/>
-        <w:shd w:val="clear" w:color="auto" w:fill="FFFFFF"/>
-        <w:spacing w:before="180" w:after="180" w:line="240" w:lineRule="auto"/>
-        <w:ind w:left="465"/>
-        <w:rPr>
-          <w:rFonts w:ascii="Arial" w:eastAsia="Times New Roman" w:hAnsi="Arial" w:cs="Arial"/>
-          <w:color w:val="000000"/>
-          <w:sz w:val="24"/>
-          <w:szCs w:val="24"/>
-        </w:rPr>
-      </w:pPr>
-    </w:p>
-    <w:p>
-      <w:pPr>
-        <w:pStyle w:val="ListParagraph"/>
-        <w:shd w:val="clear" w:color="auto" w:fill="FFFFFF"/>
-        <w:spacing w:before="180" w:after="180" w:line="240" w:lineRule="auto"/>
-        <w:ind w:left="465"/>
-        <w:rPr>
-          <w:rFonts w:ascii="Arial" w:eastAsia="Times New Roman" w:hAnsi="Arial" w:cs="Arial"/>
-          <w:color w:val="000000"/>
-          <w:sz w:val="24"/>
-          <w:szCs w:val="24"/>
-        </w:rPr>
-      </w:pPr>
-    </w:p>
-    <w:p>
-      <w:pPr>
-        <w:pStyle w:val="ListParagraph"/>
-        <w:shd w:val="clear" w:color="auto" w:fill="FFFFFF"/>
-        <w:spacing w:before="180" w:after="180" w:line="240" w:lineRule="auto"/>
-        <w:ind w:left="465"/>
-        <w:rPr>
-          <w:rFonts w:ascii="Arial" w:eastAsia="Times New Roman" w:hAnsi="Arial" w:cs="Arial"/>
-          <w:color w:val="000000"/>
-          <w:sz w:val="24"/>
-          <w:szCs w:val="24"/>
-        </w:rPr>
-      </w:pPr>
-    </w:p>
-    <w:p>
-      <w:pPr>
-        <w:pStyle w:val="ListParagraph"/>
-        <w:shd w:val="clear" w:color="auto" w:fill="FFFFFF"/>
-        <w:spacing w:before="180" w:after="180" w:line="240" w:lineRule="auto"/>
-        <w:ind w:left="465"/>
-        <w:rPr>
-          <w:rFonts w:ascii="Arial" w:eastAsia="Times New Roman" w:hAnsi="Arial" w:cs="Arial"/>
-          <w:color w:val="000000"/>
-          <w:sz w:val="24"/>
-          <w:szCs w:val="24"/>
-        </w:rPr>
-      </w:pPr>
-    </w:p>
-    <w:p>
-      <w:pPr>
-        <w:pStyle w:val="ListParagraph"/>
-        <w:shd w:val="clear" w:color="auto" w:fill="FFFFFF"/>
-        <w:spacing w:before="180" w:after="180" w:line="240" w:lineRule="auto"/>
-        <w:ind w:left="465"/>
-        <w:rPr>
-          <w:rFonts w:ascii="Arial" w:eastAsia="Times New Roman" w:hAnsi="Arial" w:cs="Arial"/>
-          <w:color w:val="000000"/>
-          <w:sz w:val="24"/>
-          <w:szCs w:val="24"/>
-        </w:rPr>
-      </w:pPr>
-    </w:p>
-    <w:p>
-      <w:pPr>
-        <w:pStyle w:val="ListParagraph"/>
-        <w:shd w:val="clear" w:color="auto" w:fill="FFFFFF"/>
-        <w:spacing w:before="180" w:after="180" w:line="240" w:lineRule="auto"/>
-        <w:ind w:left="465"/>
-        <w:rPr>
-          <w:rFonts w:ascii="Arial" w:eastAsia="Times New Roman" w:hAnsi="Arial" w:cs="Arial"/>
-          <w:color w:val="000000"/>
-          <w:sz w:val="24"/>
-          <w:szCs w:val="24"/>
-        </w:rPr>
-      </w:pPr>
-    </w:p>
-    <w:p>
-      <w:pPr>
-        <w:pStyle w:val="ListParagraph"/>
-        <w:shd w:val="clear" w:color="auto" w:fill="FFFFFF"/>
-        <w:spacing w:before="180" w:after="180" w:line="240" w:lineRule="auto"/>
-        <w:ind w:left="465"/>
-        <w:rPr>
-          <w:rFonts w:ascii="Arial" w:eastAsia="Times New Roman" w:hAnsi="Arial" w:cs="Arial"/>
-          <w:color w:val="000000"/>
-          <w:sz w:val="24"/>
-          <w:szCs w:val="24"/>
-        </w:rPr>
-      </w:pPr>
-    </w:p>
-    <w:p>
-      <w:pPr>
-        <w:pStyle w:val="ListParagraph"/>
-        <w:shd w:val="clear" w:color="auto" w:fill="FFFFFF"/>
-        <w:spacing w:before="180" w:after="180" w:line="240" w:lineRule="auto"/>
-        <w:ind w:left="465"/>
-        <w:rPr>
-          <w:rFonts w:ascii="Arial" w:eastAsia="Times New Roman" w:hAnsi="Arial" w:cs="Arial"/>
-          <w:color w:val="000000"/>
-          <w:sz w:val="24"/>
-          <w:szCs w:val="24"/>
-        </w:rPr>
-      </w:pPr>
-    </w:p>
-    <w:p>
-      <w:pPr>
-        <w:pStyle w:val="ListParagraph"/>
-        <w:shd w:val="clear" w:color="auto" w:fill="FFFFFF"/>
-        <w:spacing w:before="180" w:after="180" w:line="240" w:lineRule="auto"/>
-        <w:ind w:left="465"/>
-        <w:rPr>
-          <w:rFonts w:ascii="Arial" w:eastAsia="Times New Roman" w:hAnsi="Arial" w:cs="Arial"/>
-          <w:color w:val="000000"/>
-          <w:sz w:val="24"/>
-          <w:szCs w:val="24"/>
-        </w:rPr>
-      </w:pPr>
-    </w:p>
-    <w:p>
-      <w:pPr>
-        <w:pStyle w:val="ListParagraph"/>
-        <w:shd w:val="clear" w:color="auto" w:fill="FFFFFF"/>
-        <w:spacing w:before="180" w:after="180" w:line="240" w:lineRule="auto"/>
-        <w:ind w:left="465"/>
-        <w:rPr>
-          <w:rFonts w:ascii="Arial" w:eastAsia="Times New Roman" w:hAnsi="Arial" w:cs="Arial"/>
-          <w:color w:val="000000"/>
-          <w:sz w:val="24"/>
-          <w:szCs w:val="24"/>
-        </w:rPr>
-      </w:pPr>
-    </w:p>
-    <w:p>
-      <w:pPr>
-        <w:pStyle w:val="ListParagraph"/>
-        <w:shd w:val="clear" w:color="auto" w:fill="FFFFFF"/>
-        <w:spacing w:before="180" w:after="180" w:line="240" w:lineRule="auto"/>
-        <w:ind w:left="465"/>
-        <w:rPr>
-          <w:rFonts w:ascii="Arial" w:eastAsia="Times New Roman" w:hAnsi="Arial" w:cs="Arial"/>
-          <w:color w:val="000000"/>
-          <w:sz w:val="24"/>
-          <w:szCs w:val="24"/>
-        </w:rPr>
-      </w:pPr>
-    </w:p>
-    <w:p>
-      <w:pPr>
-        <w:pStyle w:val="ListParagraph"/>
-        <w:shd w:val="clear" w:color="auto" w:fill="FFFFFF"/>
-        <w:spacing w:before="180" w:after="180" w:line="240" w:lineRule="auto"/>
-        <w:ind w:left="465"/>
-        <w:rPr>
-          <w:rFonts w:ascii="Arial" w:eastAsia="Times New Roman" w:hAnsi="Arial" w:cs="Arial"/>
-          <w:color w:val="000000"/>
-          <w:sz w:val="24"/>
-          <w:szCs w:val="24"/>
-        </w:rPr>
-      </w:pPr>
-    </w:p>
-    <w:p>
-      <w:pPr>
-        <w:pStyle w:val="ListParagraph"/>
-        <w:shd w:val="clear" w:color="auto" w:fill="FFFFFF"/>
-        <w:spacing w:before="180" w:after="180" w:line="240" w:lineRule="auto"/>
-        <w:ind w:left="465"/>
-        <w:rPr>
-          <w:rFonts w:ascii="Arial" w:eastAsia="Times New Roman" w:hAnsi="Arial" w:cs="Arial"/>
-          <w:color w:val="000000"/>
-          <w:sz w:val="24"/>
-          <w:szCs w:val="24"/>
-        </w:rPr>
-      </w:pPr>
-    </w:p>
-    <w:p>
-      <w:pPr>
-        <w:pStyle w:val="ListParagraph"/>
-        <w:shd w:val="clear" w:color="auto" w:fill="FFFFFF"/>
-        <w:spacing w:before="180" w:after="180" w:line="240" w:lineRule="auto"/>
-        <w:ind w:left="465"/>
-        <w:rPr>
-          <w:rFonts w:ascii="Arial" w:eastAsia="Times New Roman" w:hAnsi="Arial" w:cs="Arial"/>
-          <w:color w:val="000000"/>
-          <w:sz w:val="24"/>
-          <w:szCs w:val="24"/>
-        </w:rPr>
-      </w:pPr>
-    </w:p>
-    <w:p>
-      <w:pPr>
-        <w:pStyle w:val="ListParagraph"/>
-        <w:shd w:val="clear" w:color="auto" w:fill="FFFFFF"/>
-        <w:spacing w:before="180" w:after="180" w:line="240" w:lineRule="auto"/>
-        <w:ind w:left="465"/>
-        <w:rPr>
-          <w:rFonts w:ascii="Arial" w:eastAsia="Times New Roman" w:hAnsi="Arial" w:cs="Arial"/>
-          <w:color w:val="000000"/>
-          <w:sz w:val="24"/>
-          <w:szCs w:val="24"/>
-        </w:rPr>
-      </w:pPr>
-    </w:p>
-    <w:p>
-      <w:pPr>
-        <w:pStyle w:val="ListParagraph"/>
-        <w:shd w:val="clear" w:color="auto" w:fill="FFFFFF"/>
-        <w:spacing w:before="180" w:after="180" w:line="240" w:lineRule="auto"/>
-        <w:ind w:left="465"/>
-        <w:rPr>
-          <w:rFonts w:ascii="Arial" w:eastAsia="Times New Roman" w:hAnsi="Arial" w:cs="Arial"/>
-          <w:color w:val="000000"/>
-          <w:sz w:val="24"/>
-          <w:szCs w:val="24"/>
-        </w:rPr>
-      </w:pPr>
-    </w:p>
-    <w:p>
-      <w:pPr>
-        <w:pStyle w:val="ListParagraph"/>
-        <w:shd w:val="clear" w:color="auto" w:fill="FFFFFF"/>
-        <w:spacing w:before="180" w:after="180" w:line="240" w:lineRule="auto"/>
-        <w:ind w:left="465"/>
-        <w:rPr>
-          <w:rFonts w:ascii="Arial" w:eastAsia="Times New Roman" w:hAnsi="Arial" w:cs="Arial"/>
-          <w:color w:val="000000"/>
-          <w:sz w:val="24"/>
-          <w:szCs w:val="24"/>
-        </w:rPr>
-      </w:pPr>
-    </w:p>
-    <w:p>
-      <w:pPr>
-        <w:pStyle w:val="ListParagraph"/>
-        <w:shd w:val="clear" w:color="auto" w:fill="FFFFFF"/>
-        <w:spacing w:before="180" w:after="180" w:line="240" w:lineRule="auto"/>
-        <w:ind w:left="465"/>
-        <w:rPr>
-          <w:rFonts w:ascii="Arial" w:eastAsia="Times New Roman" w:hAnsi="Arial" w:cs="Arial"/>
-          <w:color w:val="000000"/>
-          <w:sz w:val="24"/>
-          <w:szCs w:val="24"/>
-        </w:rPr>
-      </w:pPr>
-    </w:p>
-    <w:p>
-      <w:pPr>
-        <w:pStyle w:val="ListParagraph"/>
-        <w:shd w:val="clear" w:color="auto" w:fill="FFFFFF"/>
-        <w:spacing w:before="180" w:after="180" w:line="240" w:lineRule="auto"/>
-        <w:ind w:left="465"/>
-        <w:rPr>
-          <w:rFonts w:ascii="Arial" w:eastAsia="Times New Roman" w:hAnsi="Arial" w:cs="Arial"/>
-          <w:color w:val="000000"/>
-          <w:sz w:val="24"/>
-          <w:szCs w:val="24"/>
-        </w:rPr>
-      </w:pPr>
-    </w:p>
-    <w:p>
-      <w:pPr>
-        <w:pStyle w:val="ListParagraph"/>
-        <w:shd w:val="clear" w:color="auto" w:fill="FFFFFF"/>
-        <w:spacing w:before="180" w:after="180" w:line="240" w:lineRule="auto"/>
-        <w:ind w:left="465"/>
-        <w:rPr>
-          <w:rFonts w:ascii="Arial" w:eastAsia="Times New Roman" w:hAnsi="Arial" w:cs="Arial"/>
-          <w:color w:val="000000"/>
-          <w:sz w:val="24"/>
-          <w:szCs w:val="24"/>
-        </w:rPr>
-      </w:pPr>
-    </w:p>
-    <w:p>
-      <w:pPr>
-        <w:pStyle w:val="ListParagraph"/>
-        <w:shd w:val="clear" w:color="auto" w:fill="FFFFFF"/>
-        <w:spacing w:before="180" w:after="180" w:line="240" w:lineRule="auto"/>
-        <w:ind w:left="465"/>
-        <w:rPr>
-          <w:rFonts w:ascii="Arial" w:eastAsia="Times New Roman" w:hAnsi="Arial" w:cs="Arial"/>
-          <w:color w:val="000000"/>
-          <w:sz w:val="24"/>
-          <w:szCs w:val="24"/>
-        </w:rPr>
-      </w:pPr>
-    </w:p>
-    <w:p>
-      <w:pPr>
-        <w:pStyle w:val="ListParagraph"/>
-        <w:shd w:val="clear" w:color="auto" w:fill="FFFFFF"/>
-        <w:spacing w:before="180" w:after="180" w:line="240" w:lineRule="auto"/>
-        <w:ind w:left="465"/>
-        <w:rPr>
-          <w:rFonts w:ascii="Arial" w:eastAsia="Times New Roman" w:hAnsi="Arial" w:cs="Arial"/>
-          <w:color w:val="000000"/>
-          <w:sz w:val="24"/>
-          <w:szCs w:val="24"/>
-        </w:rPr>
-      </w:pPr>
-    </w:p>
-    <w:p>
-      <w:pPr>
-        <w:pStyle w:val="ListParagraph"/>
-        <w:shd w:val="clear" w:color="auto" w:fill="FFFFFF"/>
-        <w:spacing w:before="180" w:after="180" w:line="240" w:lineRule="auto"/>
-        <w:ind w:left="465"/>
-        <w:rPr>
-          <w:rFonts w:ascii="Arial" w:eastAsia="Times New Roman" w:hAnsi="Arial" w:cs="Arial"/>
-          <w:color w:val="000000"/>
-          <w:sz w:val="24"/>
-          <w:szCs w:val="24"/>
-        </w:rPr>
-      </w:pPr>
-    </w:p>
-    <w:p>
-      <w:pPr>
-        <w:pStyle w:val="ListParagraph"/>
-        <w:shd w:val="clear" w:color="auto" w:fill="FFFFFF"/>
-        <w:spacing w:before="180" w:after="180" w:line="240" w:lineRule="auto"/>
-        <w:ind w:left="465"/>
-        <w:rPr>
-          <w:rFonts w:ascii="Arial" w:eastAsia="Times New Roman" w:hAnsi="Arial" w:cs="Arial"/>
-          <w:color w:val="000000"/>
-          <w:sz w:val="24"/>
-          <w:szCs w:val="24"/>
-        </w:rPr>
-      </w:pPr>
-    </w:p>
-    <w:p>
-      <w:pPr>
-        <w:pStyle w:val="ListParagraph"/>
-        <w:shd w:val="clear" w:color="auto" w:fill="FFFFFF"/>
-        <w:spacing w:before="180" w:after="180" w:line="240" w:lineRule="auto"/>
-        <w:ind w:left="465"/>
-        <w:rPr>
-          <w:rFonts w:ascii="Arial" w:eastAsia="Times New Roman" w:hAnsi="Arial" w:cs="Arial"/>
-          <w:color w:val="000000"/>
-          <w:sz w:val="24"/>
-          <w:szCs w:val="24"/>
-        </w:rPr>
-      </w:pPr>
-    </w:p>
-    <w:p>
-      <w:pPr>
-        <w:pStyle w:val="ListParagraph"/>
-        <w:shd w:val="clear" w:color="auto" w:fill="FFFFFF"/>
-        <w:spacing w:before="180" w:after="180" w:line="240" w:lineRule="auto"/>
-        <w:ind w:left="465"/>
-        <w:rPr>
-          <w:rFonts w:ascii="Arial" w:eastAsia="Times New Roman" w:hAnsi="Arial" w:cs="Arial"/>
-          <w:color w:val="000000"/>
-          <w:sz w:val="24"/>
-          <w:szCs w:val="24"/>
-        </w:rPr>
-      </w:pPr>
-    </w:p>
-    <w:p>
-      <w:pPr>
-        <w:pStyle w:val="ListParagraph"/>
-        <w:shd w:val="clear" w:color="auto" w:fill="FFFFFF"/>
-        <w:spacing w:before="180" w:after="180" w:line="240" w:lineRule="auto"/>
-        <w:ind w:left="465"/>
+        <w:shd w:val="clear" w:color="auto" w:fill="FFFFFF"/>
+        <w:spacing w:before="180" w:after="180" w:line="240" w:lineRule="auto"/>
         <w:rPr>
           <w:rFonts w:ascii="Arial" w:eastAsia="Times New Roman" w:hAnsi="Arial" w:cs="Arial"/>
           <w:color w:val="000000"/>
@@ -5045,8 +4890,42 @@
           <w:sz w:val="24"/>
           <w:szCs w:val="24"/>
         </w:rPr>
-        <w:t>Encode the data (having string values) for Modelling. Data Split: Split the data into test and train (70:30). Apply Linear regression. Performance Metrics: Check the performance of Predictions on Train and Test sets using Rsquare, RMSE.</w:t>
-      </w:r>
+        <w:t xml:space="preserve">Encode the data (having string values) for Modelling. Data Split: Split the data into test and train (70:30). Apply Linear regression. Performance Metrics: Check the performance of Predictions on Train and Test sets using </w:t>
+      </w:r>
+      <w:proofErr w:type="spellStart"/>
+      <w:r>
+        <w:rPr>
+          <w:rFonts w:ascii="Arial" w:eastAsia="Times New Roman" w:hAnsi="Arial" w:cs="Arial"/>
+          <w:color w:val="000000"/>
+          <w:sz w:val="24"/>
+          <w:szCs w:val="24"/>
+        </w:rPr>
+        <w:t>Rsquare</w:t>
+      </w:r>
+      <w:proofErr w:type="spellEnd"/>
+      <w:r>
+        <w:rPr>
+          <w:rFonts w:ascii="Arial" w:eastAsia="Times New Roman" w:hAnsi="Arial" w:cs="Arial"/>
+          <w:color w:val="000000"/>
+          <w:sz w:val="24"/>
+          <w:szCs w:val="24"/>
+        </w:rPr>
+        <w:t>, RMSE.</w:t>
+      </w:r>
+    </w:p>
+    <w:p>
+      <w:pPr>
+        <w:pStyle w:val="ListParagraph"/>
+        <w:shd w:val="clear" w:color="auto" w:fill="FFFFFF"/>
+        <w:spacing w:before="180" w:after="180" w:line="240" w:lineRule="auto"/>
+        <w:ind w:left="465"/>
+        <w:rPr>
+          <w:rFonts w:ascii="Arial" w:eastAsia="Times New Roman" w:hAnsi="Arial" w:cs="Arial"/>
+          <w:color w:val="000000"/>
+          <w:sz w:val="24"/>
+          <w:szCs w:val="24"/>
+        </w:rPr>
+      </w:pPr>
     </w:p>
     <w:p>
       <w:pPr>
@@ -5089,7 +4968,7 @@
         </w:rPr>
         <w:t>Dataset for Problem 1: </w:t>
       </w:r>
-      <w:hyperlink r:id="rId27" w:tgtFrame="_blank" w:tooltip="cubic_zirconia.csv" w:history="1">
+      <w:hyperlink r:id="rId28" w:tgtFrame="_blank" w:tooltip="cubic_zirconia.csv" w:history="1">
         <w:r>
           <w:rPr>
             <w:rFonts w:ascii="Arial" w:eastAsia="Times New Roman" w:hAnsi="Arial" w:cs="Arial"/>
@@ -5404,6 +5283,7 @@
           <w:sz w:val="24"/>
           <w:szCs w:val="24"/>
         </w:rPr>
+        <w:lastRenderedPageBreak/>
         <w:br/>
         <w:t>You are hired by a tour and travel agency which deals in selling holiday packages. You are provided details of 872 employees of a company. Among these employees, some opted for the package and some didn't. You have to help the company in predicting whether an employee will opt for the package or not on the basis of the information given in the data set. Also, find out the important factors on the basis of which the company will focus on particular employees to sell their packages.</w:t>
       </w:r>
@@ -5439,7 +5319,7 @@
         </w:rPr>
         <w:t> </w:t>
       </w:r>
-      <w:hyperlink r:id="rId28" w:tgtFrame="_blank" w:tooltip="Holiday_Package.csv" w:history="1">
+      <w:hyperlink r:id="rId29" w:tgtFrame="_blank" w:tooltip="Holiday_Package.csv" w:history="1">
         <w:r>
           <w:rPr>
             <w:rFonts w:ascii="Arial" w:eastAsia="Times New Roman" w:hAnsi="Arial" w:cs="Arial"/>
@@ -5607,6 +5487,7 @@
                 <w:szCs w:val="21"/>
               </w:rPr>
             </w:pPr>
+            <w:proofErr w:type="spellStart"/>
             <w:r>
               <w:rPr>
                 <w:rFonts w:ascii="Arial" w:eastAsia="Times New Roman" w:hAnsi="Arial" w:cs="Arial"/>
@@ -5614,7 +5495,17 @@
                 <w:sz w:val="21"/>
                 <w:szCs w:val="21"/>
               </w:rPr>
-              <w:t>Holiday_Package </w:t>
+              <w:t>Holiday_Package</w:t>
+            </w:r>
+            <w:proofErr w:type="spellEnd"/>
+            <w:r>
+              <w:rPr>
+                <w:rFonts w:ascii="Arial" w:eastAsia="Times New Roman" w:hAnsi="Arial" w:cs="Arial"/>
+                <w:color w:val="000000"/>
+                <w:sz w:val="21"/>
+                <w:szCs w:val="21"/>
+              </w:rPr>
+              <w:t> </w:t>
             </w:r>
           </w:p>
         </w:tc>
@@ -5853,6 +5744,7 @@
                 <w:szCs w:val="21"/>
               </w:rPr>
             </w:pPr>
+            <w:proofErr w:type="spellStart"/>
             <w:r>
               <w:rPr>
                 <w:rFonts w:ascii="Arial" w:eastAsia="Times New Roman" w:hAnsi="Arial" w:cs="Arial"/>
@@ -5860,7 +5752,17 @@
                 <w:sz w:val="21"/>
                 <w:szCs w:val="21"/>
               </w:rPr>
-              <w:t>edu </w:t>
+              <w:t>edu</w:t>
+            </w:r>
+            <w:proofErr w:type="spellEnd"/>
+            <w:r>
+              <w:rPr>
+                <w:rFonts w:ascii="Arial" w:eastAsia="Times New Roman" w:hAnsi="Arial" w:cs="Arial"/>
+                <w:color w:val="000000"/>
+                <w:sz w:val="21"/>
+                <w:szCs w:val="21"/>
+              </w:rPr>
+              <w:t> </w:t>
             </w:r>
           </w:p>
         </w:tc>
@@ -5935,6 +5837,7 @@
                 <w:szCs w:val="21"/>
               </w:rPr>
             </w:pPr>
+            <w:proofErr w:type="spellStart"/>
             <w:r>
               <w:rPr>
                 <w:rFonts w:ascii="Arial" w:eastAsia="Times New Roman" w:hAnsi="Arial" w:cs="Arial"/>
@@ -5942,7 +5845,17 @@
                 <w:sz w:val="21"/>
                 <w:szCs w:val="21"/>
               </w:rPr>
-              <w:t>no_young_children </w:t>
+              <w:t>no_young_children</w:t>
+            </w:r>
+            <w:proofErr w:type="spellEnd"/>
+            <w:r>
+              <w:rPr>
+                <w:rFonts w:ascii="Arial" w:eastAsia="Times New Roman" w:hAnsi="Arial" w:cs="Arial"/>
+                <w:color w:val="000000"/>
+                <w:sz w:val="21"/>
+                <w:szCs w:val="21"/>
+              </w:rPr>
+              <w:t> </w:t>
             </w:r>
           </w:p>
         </w:tc>
@@ -6017,6 +5930,7 @@
                 <w:szCs w:val="21"/>
               </w:rPr>
             </w:pPr>
+            <w:proofErr w:type="spellStart"/>
             <w:r>
               <w:rPr>
                 <w:rFonts w:ascii="Arial" w:eastAsia="Times New Roman" w:hAnsi="Arial" w:cs="Arial"/>
@@ -6024,7 +5938,17 @@
                 <w:sz w:val="21"/>
                 <w:szCs w:val="21"/>
               </w:rPr>
-              <w:t>no_older_children </w:t>
+              <w:t>no_older_children</w:t>
+            </w:r>
+            <w:proofErr w:type="spellEnd"/>
+            <w:r>
+              <w:rPr>
+                <w:rFonts w:ascii="Arial" w:eastAsia="Times New Roman" w:hAnsi="Arial" w:cs="Arial"/>
+                <w:color w:val="000000"/>
+                <w:sz w:val="21"/>
+                <w:szCs w:val="21"/>
+              </w:rPr>
+              <w:t> </w:t>
             </w:r>
           </w:p>
         </w:tc>
@@ -6196,8 +6120,27 @@
           <w:sz w:val="24"/>
           <w:szCs w:val="24"/>
         </w:rPr>
-        <w:lastRenderedPageBreak/>
-        <w:t>Data Ingestion: Read the dataset. Do the descriptive statistics and do null value condition check, write an inference on it. Perform Univariate and Bivariate Analysis. Do exploratory data analysis.</w:t>
+        <w:t xml:space="preserve">Data Ingestion: Read the dataset. Do the descriptive statistics and do null value condition check, write an inference on </w:t>
+      </w:r>
+      <w:proofErr w:type="gramStart"/>
+      <w:r>
+        <w:rPr>
+          <w:rFonts w:ascii="Arial" w:eastAsia="Times New Roman" w:hAnsi="Arial" w:cs="Arial"/>
+          <w:color w:val="000000"/>
+          <w:sz w:val="24"/>
+          <w:szCs w:val="24"/>
+        </w:rPr>
+        <w:t>it.</w:t>
+      </w:r>
+      <w:proofErr w:type="gramEnd"/>
+      <w:r>
+        <w:rPr>
+          <w:rFonts w:ascii="Arial" w:eastAsia="Times New Roman" w:hAnsi="Arial" w:cs="Arial"/>
+          <w:color w:val="000000"/>
+          <w:sz w:val="24"/>
+          <w:szCs w:val="24"/>
+        </w:rPr>
+        <w:t xml:space="preserve"> Perform Univariate and Bivariate Analysis. Do exploratory data analysis.</w:t>
       </w:r>
     </w:p>
     <w:p>

</xml_diff>